<commit_message>
tecer commit agrego analisis para punto 3
</commit_message>
<xml_diff>
--- a/Analisís Parcial final.docx
+++ b/Analisís Parcial final.docx
@@ -233,6 +233,53 @@
       <w:pPr>
         <w:rPr/>
       </w:pPr>
+      <w:r>
+        <w:rPr>
+          <w:rtl w:val="0"/>
+        </w:rPr>
+        <w:t xml:space="preserve">Punto 3.</w:t>
+      </w:r>
+    </w:p>
+    <w:p>
+      <w:pPr>
+        <w:ind w:left="720" w:firstLine="0"/>
+        <w:rPr/>
+      </w:pPr>
+      <w:r>
+        <w:rPr/>
+        <w:drawing>
+          <wp:inline distB="114300" distT="114300" distL="114300" distR="114300">
+            <wp:extent cx="5731200" cy="7162800"/>
+            <wp:effectExtent b="0" l="0" r="0" t="0"/>
+            <wp:docPr id="4" name="image4.jpg"/>
+            <a:graphic>
+              <a:graphicData uri="http://schemas.openxmlformats.org/drawingml/2006/picture">
+                <pic:pic>
+                  <pic:nvPicPr>
+                    <pic:cNvPr id="0" name="image4.jpg"/>
+                    <pic:cNvPicPr preferRelativeResize="0"/>
+                  </pic:nvPicPr>
+                  <pic:blipFill>
+                    <a:blip r:embed="rId9"/>
+                    <a:srcRect b="0" l="0" r="0" t="0"/>
+                    <a:stretch>
+                      <a:fillRect/>
+                    </a:stretch>
+                  </pic:blipFill>
+                  <pic:spPr>
+                    <a:xfrm>
+                      <a:off x="0" y="0"/>
+                      <a:ext cx="5731200" cy="7162800"/>
+                    </a:xfrm>
+                    <a:prstGeom prst="rect"/>
+                    <a:ln/>
+                  </pic:spPr>
+                </pic:pic>
+              </a:graphicData>
+            </a:graphic>
+          </wp:inline>
+        </w:drawing>
+      </w:r>
       <w:r>
         <w:rPr>
           <w:rtl w:val="0"/>

</xml_diff>

<commit_message>
cuarto commit en analisís
</commit_message>
<xml_diff>
--- a/Analisís Parcial final.docx
+++ b/Analisís Parcial final.docx
@@ -54,12 +54,12 @@
           <wp:inline distB="114300" distT="114300" distL="114300" distR="114300">
             <wp:extent cx="6224313" cy="6285737"/>
             <wp:effectExtent b="0" l="0" r="0" t="0"/>
-            <wp:docPr id="3" name="image1.png"/>
+            <wp:docPr id="4" name="image2.png"/>
             <a:graphic>
               <a:graphicData uri="http://schemas.openxmlformats.org/drawingml/2006/picture">
                 <pic:pic>
                   <pic:nvPicPr>
-                    <pic:cNvPr id="0" name="image1.png"/>
+                    <pic:cNvPr id="0" name="image2.png"/>
                     <pic:cNvPicPr preferRelativeResize="0"/>
                   </pic:nvPicPr>
                   <pic:blipFill>
@@ -109,7 +109,7 @@
           <wp:inline distB="114300" distT="114300" distL="114300" distR="114300">
             <wp:extent cx="6114536" cy="4824413"/>
             <wp:effectExtent b="0" l="0" r="0" t="0"/>
-            <wp:docPr id="1" name="image3.png"/>
+            <wp:docPr id="2" name="image3.png"/>
             <a:graphic>
               <a:graphicData uri="http://schemas.openxmlformats.org/drawingml/2006/picture">
                 <pic:pic>
@@ -154,12 +154,12 @@
           <wp:inline distB="114300" distT="114300" distL="114300" distR="114300">
             <wp:extent cx="6118912" cy="3018112"/>
             <wp:effectExtent b="0" l="0" r="0" t="0"/>
-            <wp:docPr id="2" name="image2.png"/>
+            <wp:docPr id="3" name="image4.png"/>
             <a:graphic>
               <a:graphicData uri="http://schemas.openxmlformats.org/drawingml/2006/picture">
                 <pic:pic>
                   <pic:nvPicPr>
-                    <pic:cNvPr id="0" name="image2.png"/>
+                    <pic:cNvPr id="0" name="image4.png"/>
                     <pic:cNvPicPr preferRelativeResize="0"/>
                   </pic:nvPicPr>
                   <pic:blipFill>
@@ -251,12 +251,12 @@
           <wp:inline distB="114300" distT="114300" distL="114300" distR="114300">
             <wp:extent cx="5731200" cy="7162800"/>
             <wp:effectExtent b="0" l="0" r="0" t="0"/>
-            <wp:docPr id="4" name="image4.jpg"/>
+            <wp:docPr id="5" name="image1.jpg"/>
             <a:graphic>
               <a:graphicData uri="http://schemas.openxmlformats.org/drawingml/2006/picture">
                 <pic:pic>
                   <pic:nvPicPr>
-                    <pic:cNvPr id="0" name="image4.jpg"/>
+                    <pic:cNvPr id="0" name="image1.jpg"/>
                     <pic:cNvPicPr preferRelativeResize="0"/>
                   </pic:nvPicPr>
                   <pic:blipFill>
@@ -280,6 +280,151 @@
           </wp:inline>
         </w:drawing>
       </w:r>
+      <w:r>
+        <w:rPr>
+          <w:rtl w:val="0"/>
+        </w:rPr>
+      </w:r>
+    </w:p>
+    <w:p>
+      <w:pPr>
+        <w:ind w:left="720" w:firstLine="0"/>
+        <w:rPr/>
+      </w:pPr>
+      <w:r>
+        <w:rPr>
+          <w:rtl w:val="0"/>
+        </w:rPr>
+      </w:r>
+    </w:p>
+    <w:p>
+      <w:pPr>
+        <w:ind w:left="720" w:firstLine="0"/>
+        <w:rPr/>
+      </w:pPr>
+      <w:r>
+        <w:rPr>
+          <w:rtl w:val="0"/>
+        </w:rPr>
+      </w:r>
+    </w:p>
+    <w:p>
+      <w:pPr>
+        <w:ind w:left="720" w:firstLine="0"/>
+        <w:rPr/>
+      </w:pPr>
+      <w:r>
+        <w:rPr>
+          <w:rtl w:val="0"/>
+        </w:rPr>
+      </w:r>
+    </w:p>
+    <w:p>
+      <w:pPr>
+        <w:ind w:left="720" w:firstLine="0"/>
+        <w:rPr/>
+      </w:pPr>
+      <w:r>
+        <w:rPr>
+          <w:rtl w:val="0"/>
+        </w:rPr>
+      </w:r>
+    </w:p>
+    <w:p>
+      <w:pPr>
+        <w:ind w:left="720" w:firstLine="0"/>
+        <w:rPr/>
+      </w:pPr>
+      <w:r>
+        <w:rPr>
+          <w:rtl w:val="0"/>
+        </w:rPr>
+      </w:r>
+    </w:p>
+    <w:p>
+      <w:pPr>
+        <w:ind w:left="720" w:firstLine="0"/>
+        <w:rPr/>
+      </w:pPr>
+      <w:r>
+        <w:rPr>
+          <w:rtl w:val="0"/>
+        </w:rPr>
+      </w:r>
+    </w:p>
+    <w:p>
+      <w:pPr>
+        <w:ind w:left="720" w:firstLine="0"/>
+        <w:rPr/>
+      </w:pPr>
+      <w:r>
+        <w:rPr>
+          <w:rtl w:val="0"/>
+        </w:rPr>
+      </w:r>
+    </w:p>
+    <w:p>
+      <w:pPr>
+        <w:ind w:left="720" w:firstLine="0"/>
+        <w:rPr/>
+      </w:pPr>
+      <w:r>
+        <w:rPr/>
+        <w:drawing>
+          <wp:inline distB="114300" distT="114300" distL="114300" distR="114300">
+            <wp:extent cx="5734050" cy="2447925"/>
+            <wp:effectExtent b="0" l="0" r="0" t="0"/>
+            <wp:docPr id="1" name="image5.jpg"/>
+            <a:graphic>
+              <a:graphicData uri="http://schemas.openxmlformats.org/drawingml/2006/picture">
+                <pic:pic>
+                  <pic:nvPicPr>
+                    <pic:cNvPr id="0" name="image5.jpg"/>
+                    <pic:cNvPicPr preferRelativeResize="0"/>
+                  </pic:nvPicPr>
+                  <pic:blipFill>
+                    <a:blip r:embed="rId10"/>
+                    <a:srcRect b="70894" l="0" r="0" t="0"/>
+                    <a:stretch>
+                      <a:fillRect/>
+                    </a:stretch>
+                  </pic:blipFill>
+                  <pic:spPr>
+                    <a:xfrm>
+                      <a:off x="0" y="0"/>
+                      <a:ext cx="5734050" cy="2447925"/>
+                    </a:xfrm>
+                    <a:prstGeom prst="rect"/>
+                    <a:ln/>
+                  </pic:spPr>
+                </pic:pic>
+              </a:graphicData>
+            </a:graphic>
+          </wp:inline>
+        </w:drawing>
+      </w:r>
+      <w:r>
+        <w:rPr>
+          <w:rtl w:val="0"/>
+        </w:rPr>
+      </w:r>
+    </w:p>
+    <w:p>
+      <w:pPr>
+        <w:ind w:left="720" w:firstLine="0"/>
+        <w:rPr/>
+      </w:pPr>
+      <w:r>
+        <w:rPr>
+          <w:rtl w:val="0"/>
+        </w:rPr>
+      </w:r>
+    </w:p>
+    <w:p>
+      <w:pPr>
+        <w:ind w:left="720" w:firstLine="0"/>
+        <w:rPr/>
+      </w:pPr>
       <w:r>
         <w:rPr>
           <w:rtl w:val="0"/>

</xml_diff>

<commit_message>
Analísis para punto 4
</commit_message>
<xml_diff>
--- a/Analisís Parcial final.docx
+++ b/Analisís Parcial final.docx
@@ -4,10 +4,13 @@
   <w:body>
     <w:p>
       <w:pPr>
-        <w:rPr/>
-      </w:pPr>
-      <w:r>
-        <w:rPr>
+        <w:rPr>
+          <w:b w:val="1"/>
+        </w:rPr>
+      </w:pPr>
+      <w:r>
+        <w:rPr>
+          <w:b w:val="1"/>
           <w:rtl w:val="0"/>
         </w:rPr>
         <w:t xml:space="preserve">Parcial final. Informática 2</w:t>
@@ -15,20 +18,25 @@
     </w:p>
     <w:p>
       <w:pPr>
-        <w:rPr/>
-      </w:pPr>
-      <w:r>
-        <w:rPr>
-          <w:rtl w:val="0"/>
-        </w:rPr>
-      </w:r>
-    </w:p>
-    <w:p>
-      <w:pPr>
-        <w:rPr/>
-      </w:pPr>
-      <w:r>
-        <w:rPr>
+        <w:rPr>
+          <w:b w:val="1"/>
+        </w:rPr>
+      </w:pPr>
+      <w:r>
+        <w:rPr>
+          <w:rtl w:val="0"/>
+        </w:rPr>
+      </w:r>
+    </w:p>
+    <w:p>
+      <w:pPr>
+        <w:rPr>
+          <w:b w:val="1"/>
+        </w:rPr>
+      </w:pPr>
+      <w:r>
+        <w:rPr>
+          <w:b w:val="1"/>
           <w:rtl w:val="0"/>
         </w:rPr>
         <w:t xml:space="preserve">Análisis.</w:t>
@@ -54,12 +62,12 @@
           <wp:inline distB="114300" distT="114300" distL="114300" distR="114300">
             <wp:extent cx="6224313" cy="6285737"/>
             <wp:effectExtent b="0" l="0" r="0" t="0"/>
-            <wp:docPr id="4" name="image2.png"/>
+            <wp:docPr id="4" name="image1.png"/>
             <a:graphic>
               <a:graphicData uri="http://schemas.openxmlformats.org/drawingml/2006/picture">
                 <pic:pic>
                   <pic:nvPicPr>
-                    <pic:cNvPr id="0" name="image2.png"/>
+                    <pic:cNvPr id="0" name="image1.png"/>
                     <pic:cNvPicPr preferRelativeResize="0"/>
                   </pic:nvPicPr>
                   <pic:blipFill>
@@ -237,6 +245,17 @@
         <w:rPr>
           <w:rtl w:val="0"/>
         </w:rPr>
+      </w:r>
+    </w:p>
+    <w:p>
+      <w:pPr>
+        <w:ind w:firstLine="720"/>
+        <w:rPr/>
+      </w:pPr>
+      <w:r>
+        <w:rPr>
+          <w:rtl w:val="0"/>
+        </w:rPr>
         <w:t xml:space="preserve">Punto 3.</w:t>
       </w:r>
     </w:p>
@@ -251,12 +270,12 @@
           <wp:inline distB="114300" distT="114300" distL="114300" distR="114300">
             <wp:extent cx="5731200" cy="7162800"/>
             <wp:effectExtent b="0" l="0" r="0" t="0"/>
-            <wp:docPr id="5" name="image1.jpg"/>
+            <wp:docPr id="6" name="image2.jpg"/>
             <a:graphic>
               <a:graphicData uri="http://schemas.openxmlformats.org/drawingml/2006/picture">
                 <pic:pic>
                   <pic:nvPicPr>
-                    <pic:cNvPr id="0" name="image1.jpg"/>
+                    <pic:cNvPr id="0" name="image2.jpg"/>
                     <pic:cNvPicPr preferRelativeResize="0"/>
                   </pic:nvPicPr>
                   <pic:blipFill>
@@ -414,6 +433,75 @@
         <w:ind w:left="720" w:firstLine="0"/>
         <w:rPr/>
       </w:pPr>
+      <w:r>
+        <w:rPr>
+          <w:rtl w:val="0"/>
+        </w:rPr>
+      </w:r>
+    </w:p>
+    <w:p>
+      <w:pPr>
+        <w:ind w:left="720" w:firstLine="0"/>
+        <w:rPr/>
+      </w:pPr>
+      <w:r>
+        <w:rPr>
+          <w:rtl w:val="0"/>
+        </w:rPr>
+      </w:r>
+    </w:p>
+    <w:p>
+      <w:pPr>
+        <w:ind w:left="720" w:firstLine="0"/>
+        <w:rPr/>
+      </w:pPr>
+      <w:r>
+        <w:rPr>
+          <w:rtl w:val="0"/>
+        </w:rPr>
+        <w:t xml:space="preserve">Punto 4.</w:t>
+      </w:r>
+    </w:p>
+    <w:p>
+      <w:pPr>
+        <w:ind w:left="720" w:firstLine="0"/>
+        <w:rPr/>
+      </w:pPr>
+      <w:r>
+        <w:rPr/>
+        <w:drawing>
+          <wp:inline distB="114300" distT="114300" distL="114300" distR="114300">
+            <wp:extent cx="5434013" cy="5502673"/>
+            <wp:effectExtent b="0" l="0" r="0" t="0"/>
+            <wp:docPr id="5" name="image5.jpg"/>
+            <a:graphic>
+              <a:graphicData uri="http://schemas.openxmlformats.org/drawingml/2006/picture">
+                <pic:pic>
+                  <pic:nvPicPr>
+                    <pic:cNvPr id="0" name="image5.jpg"/>
+                    <pic:cNvPicPr preferRelativeResize="0"/>
+                  </pic:nvPicPr>
+                  <pic:blipFill>
+                    <a:blip r:embed="rId10"/>
+                    <a:srcRect b="0" l="0" r="0" t="30917"/>
+                    <a:stretch>
+                      <a:fillRect/>
+                    </a:stretch>
+                  </pic:blipFill>
+                  <pic:spPr>
+                    <a:xfrm>
+                      <a:off x="0" y="0"/>
+                      <a:ext cx="5434013" cy="5502673"/>
+                    </a:xfrm>
+                    <a:prstGeom prst="rect"/>
+                    <a:ln/>
+                  </pic:spPr>
+                </pic:pic>
+              </a:graphicData>
+            </a:graphic>
+          </wp:inline>
+        </w:drawing>
+      </w:r>
       <w:r>
         <w:rPr>
           <w:rtl w:val="0"/>

</xml_diff>

<commit_message>
Analísis punto 5 y factores para tener en cuenta en la propuesta de solución en interfaz gráfica.
</commit_message>
<xml_diff>
--- a/Analisís Parcial final.docx
+++ b/Analisís Parcial final.docx
@@ -62,7 +62,7 @@
           <wp:inline distB="114300" distT="114300" distL="114300" distR="114300">
             <wp:extent cx="6224313" cy="6285737"/>
             <wp:effectExtent b="0" l="0" r="0" t="0"/>
-            <wp:docPr id="4" name="image1.png"/>
+            <wp:docPr id="6" name="image1.png"/>
             <a:graphic>
               <a:graphicData uri="http://schemas.openxmlformats.org/drawingml/2006/picture">
                 <pic:pic>
@@ -117,12 +117,12 @@
           <wp:inline distB="114300" distT="114300" distL="114300" distR="114300">
             <wp:extent cx="6114536" cy="4824413"/>
             <wp:effectExtent b="0" l="0" r="0" t="0"/>
-            <wp:docPr id="2" name="image3.png"/>
+            <wp:docPr id="2" name="image4.png"/>
             <a:graphic>
               <a:graphicData uri="http://schemas.openxmlformats.org/drawingml/2006/picture">
                 <pic:pic>
                   <pic:nvPicPr>
-                    <pic:cNvPr id="0" name="image3.png"/>
+                    <pic:cNvPr id="0" name="image4.png"/>
                     <pic:cNvPicPr preferRelativeResize="0"/>
                   </pic:nvPicPr>
                   <pic:blipFill>
@@ -162,12 +162,12 @@
           <wp:inline distB="114300" distT="114300" distL="114300" distR="114300">
             <wp:extent cx="6118912" cy="3018112"/>
             <wp:effectExtent b="0" l="0" r="0" t="0"/>
-            <wp:docPr id="3" name="image4.png"/>
+            <wp:docPr id="5" name="image5.png"/>
             <a:graphic>
               <a:graphicData uri="http://schemas.openxmlformats.org/drawingml/2006/picture">
                 <pic:pic>
                   <pic:nvPicPr>
-                    <pic:cNvPr id="0" name="image4.png"/>
+                    <pic:cNvPr id="0" name="image5.png"/>
                     <pic:cNvPicPr preferRelativeResize="0"/>
                   </pic:nvPicPr>
                   <pic:blipFill>
@@ -199,32 +199,14 @@
     </w:p>
     <w:p>
       <w:pPr>
-        <w:rPr/>
-      </w:pPr>
-      <w:r>
-        <w:rPr>
-          <w:rtl w:val="0"/>
-        </w:rPr>
-      </w:r>
-    </w:p>
-    <w:p>
-      <w:pPr>
-        <w:rPr/>
-      </w:pPr>
-      <w:r>
-        <w:rPr>
-          <w:rtl w:val="0"/>
-        </w:rPr>
-      </w:r>
-    </w:p>
-    <w:p>
-      <w:pPr>
-        <w:rPr/>
-      </w:pPr>
-      <w:r>
-        <w:rPr>
-          <w:rtl w:val="0"/>
-        </w:rPr>
+        <w:jc w:val="both"/>
+        <w:rPr/>
+      </w:pPr>
+      <w:r>
+        <w:rPr>
+          <w:rtl w:val="0"/>
+        </w:rPr>
+        <w:t xml:space="preserve">Esto añadido a la interfaz gráfica , donde el usuario pueda ingresar los parámetros pedidos. Se planea definir clases para la bala ofensiva y defensiva , esto para llevarlas a la interfaz gráfica y simular su comportamiento implementando internamente las ecuaciones necesarias para cada movimiento , teniendo en cuenta la del rango de destrucción la cual describiría un círculo y la de la trayectoria de las balas  (movimiento parabólico).</w:t>
       </w:r>
     </w:p>
     <w:p>
@@ -270,12 +252,12 @@
           <wp:inline distB="114300" distT="114300" distL="114300" distR="114300">
             <wp:extent cx="5731200" cy="7162800"/>
             <wp:effectExtent b="0" l="0" r="0" t="0"/>
-            <wp:docPr id="6" name="image2.jpg"/>
+            <wp:docPr id="8" name="image6.jpg"/>
             <a:graphic>
               <a:graphicData uri="http://schemas.openxmlformats.org/drawingml/2006/picture">
                 <pic:pic>
                   <pic:nvPicPr>
-                    <pic:cNvPr id="0" name="image2.jpg"/>
+                    <pic:cNvPr id="0" name="image6.jpg"/>
                     <pic:cNvPicPr preferRelativeResize="0"/>
                   </pic:nvPicPr>
                   <pic:blipFill>
@@ -329,40 +311,7 @@
     </w:p>
     <w:p>
       <w:pPr>
-        <w:ind w:left="720" w:firstLine="0"/>
-        <w:rPr/>
-      </w:pPr>
-      <w:r>
-        <w:rPr>
-          <w:rtl w:val="0"/>
-        </w:rPr>
-      </w:r>
-    </w:p>
-    <w:p>
-      <w:pPr>
-        <w:ind w:left="720" w:firstLine="0"/>
-        <w:rPr/>
-      </w:pPr>
-      <w:r>
-        <w:rPr>
-          <w:rtl w:val="0"/>
-        </w:rPr>
-      </w:r>
-    </w:p>
-    <w:p>
-      <w:pPr>
-        <w:ind w:left="720" w:firstLine="0"/>
-        <w:rPr/>
-      </w:pPr>
-      <w:r>
-        <w:rPr>
-          <w:rtl w:val="0"/>
-        </w:rPr>
-      </w:r>
-    </w:p>
-    <w:p>
-      <w:pPr>
-        <w:ind w:left="720" w:firstLine="0"/>
+        <w:ind w:left="0" w:firstLine="0"/>
         <w:rPr/>
       </w:pPr>
       <w:r>
@@ -393,12 +342,12 @@
           <wp:inline distB="114300" distT="114300" distL="114300" distR="114300">
             <wp:extent cx="5734050" cy="2447925"/>
             <wp:effectExtent b="0" l="0" r="0" t="0"/>
-            <wp:docPr id="1" name="image5.jpg"/>
+            <wp:docPr id="1" name="image3.jpg"/>
             <a:graphic>
               <a:graphicData uri="http://schemas.openxmlformats.org/drawingml/2006/picture">
                 <pic:pic>
                   <pic:nvPicPr>
-                    <pic:cNvPr id="0" name="image5.jpg"/>
+                    <pic:cNvPr id="0" name="image3.jpg"/>
                     <pic:cNvPicPr preferRelativeResize="0"/>
                   </pic:nvPicPr>
                   <pic:blipFill>
@@ -473,12 +422,12 @@
           <wp:inline distB="114300" distT="114300" distL="114300" distR="114300">
             <wp:extent cx="5434013" cy="5502673"/>
             <wp:effectExtent b="0" l="0" r="0" t="0"/>
-            <wp:docPr id="5" name="image5.jpg"/>
+            <wp:docPr id="7" name="image3.jpg"/>
             <a:graphic>
               <a:graphicData uri="http://schemas.openxmlformats.org/drawingml/2006/picture">
                 <pic:pic>
                   <pic:nvPicPr>
-                    <pic:cNvPr id="0" name="image5.jpg"/>
+                    <pic:cNvPr id="0" name="image3.jpg"/>
                     <pic:cNvPicPr preferRelativeResize="0"/>
                   </pic:nvPicPr>
                   <pic:blipFill>
@@ -513,6 +462,121 @@
         <w:ind w:left="720" w:firstLine="0"/>
         <w:rPr/>
       </w:pPr>
+      <w:r>
+        <w:rPr>
+          <w:rtl w:val="0"/>
+        </w:rPr>
+        <w:t xml:space="preserve">Punto 5.</w:t>
+      </w:r>
+    </w:p>
+    <w:p>
+      <w:pPr>
+        <w:ind w:left="720" w:firstLine="0"/>
+        <w:rPr/>
+      </w:pPr>
+      <w:r>
+        <w:rPr/>
+        <w:drawing>
+          <wp:inline distB="114300" distT="114300" distL="114300" distR="114300">
+            <wp:extent cx="5731200" cy="8178800"/>
+            <wp:effectExtent b="0" l="0" r="0" t="0"/>
+            <wp:docPr id="4" name="image7.jpg"/>
+            <a:graphic>
+              <a:graphicData uri="http://schemas.openxmlformats.org/drawingml/2006/picture">
+                <pic:pic>
+                  <pic:nvPicPr>
+                    <pic:cNvPr id="0" name="image7.jpg"/>
+                    <pic:cNvPicPr preferRelativeResize="0"/>
+                  </pic:nvPicPr>
+                  <pic:blipFill>
+                    <a:blip r:embed="rId11"/>
+                    <a:srcRect b="0" l="0" r="0" t="0"/>
+                    <a:stretch>
+                      <a:fillRect/>
+                    </a:stretch>
+                  </pic:blipFill>
+                  <pic:spPr>
+                    <a:xfrm>
+                      <a:off x="0" y="0"/>
+                      <a:ext cx="5731200" cy="8178800"/>
+                    </a:xfrm>
+                    <a:prstGeom prst="rect"/>
+                    <a:ln/>
+                  </pic:spPr>
+                </pic:pic>
+              </a:graphicData>
+            </a:graphic>
+          </wp:inline>
+        </w:drawing>
+      </w:r>
+      <w:r>
+        <w:rPr>
+          <w:rtl w:val="0"/>
+        </w:rPr>
+      </w:r>
+    </w:p>
+    <w:p>
+      <w:pPr>
+        <w:ind w:left="720" w:firstLine="0"/>
+        <w:rPr/>
+      </w:pPr>
+      <w:r>
+        <w:rPr>
+          <w:rtl w:val="0"/>
+        </w:rPr>
+      </w:r>
+    </w:p>
+    <w:p>
+      <w:pPr>
+        <w:ind w:left="720" w:firstLine="0"/>
+        <w:rPr/>
+      </w:pPr>
+      <w:r>
+        <w:rPr>
+          <w:rtl w:val="0"/>
+        </w:rPr>
+      </w:r>
+    </w:p>
+    <w:p>
+      <w:pPr>
+        <w:ind w:left="720" w:firstLine="0"/>
+        <w:rPr/>
+      </w:pPr>
+      <w:r>
+        <w:rPr/>
+        <w:drawing>
+          <wp:inline distB="114300" distT="114300" distL="114300" distR="114300">
+            <wp:extent cx="5731200" cy="7454900"/>
+            <wp:effectExtent b="0" l="0" r="0" t="0"/>
+            <wp:docPr id="3" name="image2.jpg"/>
+            <a:graphic>
+              <a:graphicData uri="http://schemas.openxmlformats.org/drawingml/2006/picture">
+                <pic:pic>
+                  <pic:nvPicPr>
+                    <pic:cNvPr id="0" name="image2.jpg"/>
+                    <pic:cNvPicPr preferRelativeResize="0"/>
+                  </pic:nvPicPr>
+                  <pic:blipFill>
+                    <a:blip r:embed="rId12"/>
+                    <a:srcRect b="0" l="0" r="0" t="0"/>
+                    <a:stretch>
+                      <a:fillRect/>
+                    </a:stretch>
+                  </pic:blipFill>
+                  <pic:spPr>
+                    <a:xfrm>
+                      <a:off x="0" y="0"/>
+                      <a:ext cx="5731200" cy="7454900"/>
+                    </a:xfrm>
+                    <a:prstGeom prst="rect"/>
+                    <a:ln/>
+                  </pic:spPr>
+                </pic:pic>
+              </a:graphicData>
+            </a:graphic>
+          </wp:inline>
+        </w:drawing>
+      </w:r>
       <w:r>
         <w:rPr>
           <w:rtl w:val="0"/>

</xml_diff>